<commit_message>
tambah tombol dan database
</commit_message>
<xml_diff>
--- a/Final Project Pemrograman Visual.docx
+++ b/Final Project Pemrograman Visual.docx
@@ -19,19 +19,19 @@
           <w:sz w:val="28"/>
           <w:szCs w:val="32"/>
         </w:rPr>
-        <w:t xml:space="preserve">Final Project </w:t>
-      </w:r>
-      <w:proofErr w:type="spellStart"/>
-      <w:r>
+        <w:t>Final Project Pemrograman Visual</w:t>
+      </w:r>
+    </w:p>
+    <w:p>
+      <w:pPr>
+        <w:jc w:val="center"/>
         <w:rPr>
           <w:b/>
           <w:bCs/>
           <w:sz w:val="28"/>
           <w:szCs w:val="32"/>
         </w:rPr>
-        <w:t>Pemrograman</w:t>
-      </w:r>
-      <w:proofErr w:type="spellEnd"/>
+      </w:pPr>
       <w:r>
         <w:rPr>
           <w:b/>
@@ -39,58 +39,7 @@
           <w:sz w:val="28"/>
           <w:szCs w:val="32"/>
         </w:rPr>
-        <w:t xml:space="preserve"> Visual</w:t>
-      </w:r>
-    </w:p>
-    <w:p>
-      <w:pPr>
-        <w:jc w:val="center"/>
-        <w:rPr>
-          <w:b/>
-          <w:bCs/>
-          <w:sz w:val="28"/>
-          <w:szCs w:val="32"/>
-        </w:rPr>
-      </w:pPr>
-      <w:proofErr w:type="spellStart"/>
-      <w:r>
-        <w:rPr>
-          <w:b/>
-          <w:bCs/>
-          <w:sz w:val="28"/>
-          <w:szCs w:val="32"/>
-        </w:rPr>
-        <w:t>Pelaporan</w:t>
-      </w:r>
-      <w:proofErr w:type="spellEnd"/>
-      <w:r>
-        <w:rPr>
-          <w:b/>
-          <w:bCs/>
-          <w:sz w:val="28"/>
-          <w:szCs w:val="32"/>
-        </w:rPr>
-        <w:t xml:space="preserve"> Konten </w:t>
-      </w:r>
-      <w:proofErr w:type="spellStart"/>
-      <w:r>
-        <w:rPr>
-          <w:b/>
-          <w:bCs/>
-          <w:sz w:val="28"/>
-          <w:szCs w:val="32"/>
-        </w:rPr>
-        <w:t>Negatif</w:t>
-      </w:r>
-      <w:proofErr w:type="spellEnd"/>
-      <w:r>
-        <w:rPr>
-          <w:b/>
-          <w:bCs/>
-          <w:sz w:val="28"/>
-          <w:szCs w:val="32"/>
-        </w:rPr>
-        <w:t xml:space="preserve"> </w:t>
+        <w:t xml:space="preserve">Pelaporan Konten Negatif </w:t>
       </w:r>
     </w:p>
     <w:p/>
@@ -252,22 +201,13 @@
           <w:bCs/>
         </w:rPr>
       </w:pPr>
-      <w:proofErr w:type="spellStart"/>
       <w:r>
         <w:rPr>
           <w:b/>
           <w:bCs/>
         </w:rPr>
         <w:lastRenderedPageBreak/>
-        <w:t>Deskripsi</w:t>
-      </w:r>
-      <w:proofErr w:type="spellEnd"/>
-      <w:r>
-        <w:rPr>
-          <w:b/>
-          <w:bCs/>
-        </w:rPr>
-        <w:t xml:space="preserve"> Singkat</w:t>
+        <w:t>Deskripsi Singkat</w:t>
       </w:r>
     </w:p>
     <w:p>
@@ -279,277 +219,8 @@
           <w:bCs/>
         </w:rPr>
       </w:pPr>
-      <w:proofErr w:type="spellStart"/>
-      <w:r>
-        <w:t>Aplikasi</w:t>
-      </w:r>
-      <w:proofErr w:type="spellEnd"/>
-      <w:r>
-        <w:t xml:space="preserve"> </w:t>
-      </w:r>
-      <w:proofErr w:type="spellStart"/>
-      <w:r>
-        <w:t>ini</w:t>
-      </w:r>
-      <w:proofErr w:type="spellEnd"/>
-      <w:r>
-        <w:t xml:space="preserve"> </w:t>
-      </w:r>
-      <w:proofErr w:type="spellStart"/>
-      <w:r>
-        <w:t>digunakan</w:t>
-      </w:r>
-      <w:proofErr w:type="spellEnd"/>
-      <w:r>
-        <w:t xml:space="preserve"> </w:t>
-      </w:r>
-      <w:proofErr w:type="spellStart"/>
-      <w:r>
-        <w:t>untuk</w:t>
-      </w:r>
-      <w:proofErr w:type="spellEnd"/>
-      <w:r>
-        <w:t xml:space="preserve"> </w:t>
-      </w:r>
-      <w:proofErr w:type="spellStart"/>
-      <w:r>
-        <w:t>mencatat</w:t>
-      </w:r>
-      <w:proofErr w:type="spellEnd"/>
-      <w:r>
-        <w:t xml:space="preserve"> dan </w:t>
-      </w:r>
-      <w:proofErr w:type="spellStart"/>
-      <w:r>
-        <w:t>memantau</w:t>
-      </w:r>
-      <w:proofErr w:type="spellEnd"/>
-      <w:r>
-        <w:t xml:space="preserve"> </w:t>
-      </w:r>
-      <w:proofErr w:type="spellStart"/>
-      <w:r>
-        <w:t>laporan</w:t>
-      </w:r>
-      <w:proofErr w:type="spellEnd"/>
-      <w:r>
-        <w:t xml:space="preserve"> </w:t>
-      </w:r>
-      <w:proofErr w:type="spellStart"/>
-      <w:r>
-        <w:t>konten</w:t>
-      </w:r>
-      <w:proofErr w:type="spellEnd"/>
-      <w:r>
-        <w:t xml:space="preserve"> </w:t>
-      </w:r>
-      <w:proofErr w:type="spellStart"/>
-      <w:r>
-        <w:t>negatif</w:t>
-      </w:r>
-      <w:proofErr w:type="spellEnd"/>
-      <w:r>
-        <w:t xml:space="preserve"> yang </w:t>
-      </w:r>
-      <w:proofErr w:type="spellStart"/>
-      <w:r>
-        <w:t>beredar</w:t>
-      </w:r>
-      <w:proofErr w:type="spellEnd"/>
-      <w:r>
-        <w:t xml:space="preserve"> di internet, </w:t>
-      </w:r>
-      <w:proofErr w:type="spellStart"/>
-      <w:r>
-        <w:t>seperti</w:t>
-      </w:r>
-      <w:proofErr w:type="spellEnd"/>
-      <w:r>
-        <w:t xml:space="preserve"> </w:t>
-      </w:r>
-      <w:proofErr w:type="spellStart"/>
-      <w:r>
-        <w:t>hoaks</w:t>
-      </w:r>
-      <w:proofErr w:type="spellEnd"/>
-      <w:r>
-        <w:t xml:space="preserve">, </w:t>
-      </w:r>
-      <w:proofErr w:type="spellStart"/>
-      <w:r>
-        <w:t>ujaran</w:t>
-      </w:r>
-      <w:proofErr w:type="spellEnd"/>
-      <w:r>
-        <w:t xml:space="preserve"> </w:t>
-      </w:r>
-      <w:proofErr w:type="spellStart"/>
-      <w:r>
-        <w:t>kebencian</w:t>
-      </w:r>
-      <w:proofErr w:type="spellEnd"/>
-      <w:r>
-        <w:t xml:space="preserve">, </w:t>
-      </w:r>
-      <w:proofErr w:type="spellStart"/>
-      <w:r>
-        <w:t>pornografi</w:t>
-      </w:r>
-      <w:proofErr w:type="spellEnd"/>
-      <w:r>
-        <w:t xml:space="preserve">, dan </w:t>
-      </w:r>
-      <w:proofErr w:type="spellStart"/>
-      <w:r>
-        <w:t>konten</w:t>
-      </w:r>
-      <w:proofErr w:type="spellEnd"/>
-      <w:r>
-        <w:t xml:space="preserve"> </w:t>
-      </w:r>
-      <w:proofErr w:type="spellStart"/>
-      <w:r>
-        <w:t>bermuatan</w:t>
-      </w:r>
-      <w:proofErr w:type="spellEnd"/>
-      <w:r>
-        <w:t xml:space="preserve"> SARA. </w:t>
-      </w:r>
-      <w:proofErr w:type="spellStart"/>
-      <w:r>
-        <w:t>Aplikasi</w:t>
-      </w:r>
-      <w:proofErr w:type="spellEnd"/>
-      <w:r>
-        <w:t xml:space="preserve"> </w:t>
-      </w:r>
-      <w:proofErr w:type="spellStart"/>
-      <w:r>
-        <w:t>ini</w:t>
-      </w:r>
-      <w:proofErr w:type="spellEnd"/>
-      <w:r>
-        <w:t xml:space="preserve"> </w:t>
-      </w:r>
-      <w:proofErr w:type="spellStart"/>
-      <w:r>
-        <w:t>berguna</w:t>
-      </w:r>
-      <w:proofErr w:type="spellEnd"/>
-      <w:r>
-        <w:t xml:space="preserve"> </w:t>
-      </w:r>
-      <w:proofErr w:type="spellStart"/>
-      <w:r>
-        <w:t>bagi</w:t>
-      </w:r>
-      <w:proofErr w:type="spellEnd"/>
-      <w:r>
-        <w:t xml:space="preserve"> </w:t>
-      </w:r>
-      <w:proofErr w:type="spellStart"/>
-      <w:r>
-        <w:t>lembaga</w:t>
-      </w:r>
-      <w:proofErr w:type="spellEnd"/>
-      <w:r>
-        <w:t xml:space="preserve"> </w:t>
-      </w:r>
-      <w:proofErr w:type="spellStart"/>
-      <w:r>
-        <w:t>atau</w:t>
-      </w:r>
-      <w:proofErr w:type="spellEnd"/>
-      <w:r>
-        <w:t xml:space="preserve"> </w:t>
-      </w:r>
-      <w:proofErr w:type="spellStart"/>
-      <w:r>
-        <w:t>masyarakat</w:t>
-      </w:r>
-      <w:proofErr w:type="spellEnd"/>
-      <w:r>
-        <w:t xml:space="preserve"> </w:t>
-      </w:r>
-      <w:proofErr w:type="spellStart"/>
-      <w:r>
-        <w:t>umum</w:t>
-      </w:r>
-      <w:proofErr w:type="spellEnd"/>
-      <w:r>
-        <w:t xml:space="preserve"> yang </w:t>
-      </w:r>
-      <w:proofErr w:type="spellStart"/>
-      <w:r>
-        <w:t>ingin</w:t>
-      </w:r>
-      <w:proofErr w:type="spellEnd"/>
-      <w:r>
-        <w:t xml:space="preserve"> </w:t>
-      </w:r>
-      <w:proofErr w:type="spellStart"/>
-      <w:r>
-        <w:t>merekam</w:t>
-      </w:r>
-      <w:proofErr w:type="spellEnd"/>
-      <w:r>
-        <w:t xml:space="preserve"> dan </w:t>
-      </w:r>
-      <w:proofErr w:type="spellStart"/>
-      <w:r>
-        <w:t>mengelola</w:t>
-      </w:r>
-      <w:proofErr w:type="spellEnd"/>
-      <w:r>
-        <w:t xml:space="preserve"> </w:t>
-      </w:r>
-      <w:proofErr w:type="spellStart"/>
-      <w:r>
-        <w:t>informasi</w:t>
-      </w:r>
-      <w:proofErr w:type="spellEnd"/>
-      <w:r>
-        <w:t xml:space="preserve"> </w:t>
-      </w:r>
-      <w:proofErr w:type="spellStart"/>
-      <w:r>
-        <w:t>konten</w:t>
-      </w:r>
-      <w:proofErr w:type="spellEnd"/>
-      <w:r>
-        <w:t xml:space="preserve"> </w:t>
-      </w:r>
-      <w:proofErr w:type="spellStart"/>
-      <w:r>
-        <w:t>negatif</w:t>
-      </w:r>
-      <w:proofErr w:type="spellEnd"/>
-      <w:r>
-        <w:t xml:space="preserve"> </w:t>
-      </w:r>
-      <w:proofErr w:type="spellStart"/>
-      <w:r>
-        <w:t>secara</w:t>
-      </w:r>
-      <w:proofErr w:type="spellEnd"/>
-      <w:r>
-        <w:t xml:space="preserve"> </w:t>
-      </w:r>
-      <w:proofErr w:type="spellStart"/>
-      <w:r>
-        <w:t>sederhana</w:t>
-      </w:r>
-      <w:proofErr w:type="spellEnd"/>
-      <w:r>
-        <w:t xml:space="preserve"> dan </w:t>
-      </w:r>
-      <w:proofErr w:type="spellStart"/>
-      <w:r>
-        <w:t>efisien</w:t>
-      </w:r>
-      <w:proofErr w:type="spellEnd"/>
-      <w:r>
-        <w:t>.</w:t>
+      <w:r>
+        <w:t>Aplikasi ini digunakan untuk mencatat dan memantau laporan konten negatif yang beredar di internet, seperti hoaks, ujaran kebencian, pornografi, dan konten bermuatan SARA. Aplikasi ini berguna bagi lembaga atau masyarakat umum yang ingin merekam dan mengelola informasi konten negatif secara sederhana dan efisien.</w:t>
       </w:r>
     </w:p>
     <w:p>
@@ -584,23 +255,7 @@
         <w:ind w:left="1134" w:hanging="425"/>
       </w:pPr>
       <w:r>
-        <w:t xml:space="preserve">Menu Bar (File: </w:t>
-      </w:r>
-      <w:proofErr w:type="spellStart"/>
-      <w:r>
-        <w:t>Ekspor</w:t>
-      </w:r>
-      <w:proofErr w:type="spellEnd"/>
-      <w:r>
-        <w:t xml:space="preserve"> PDF, Exit; Help: </w:t>
-      </w:r>
-      <w:proofErr w:type="spellStart"/>
-      <w:r>
-        <w:t>Tentang</w:t>
-      </w:r>
-      <w:proofErr w:type="spellEnd"/>
-      <w:r>
-        <w:t>)</w:t>
+        <w:t>Menu Bar (File: Ekspor PDF, Exit; Help: Tentang)</w:t>
       </w:r>
     </w:p>
     <w:p>
@@ -613,21 +268,8 @@
         <w:ind w:left="1134" w:hanging="425"/>
       </w:pPr>
       <w:r>
-        <w:t xml:space="preserve">Status Bar </w:t>
-      </w:r>
-      <w:proofErr w:type="spellStart"/>
-      <w:r>
-        <w:t>menampilkan</w:t>
-      </w:r>
-      <w:proofErr w:type="spellEnd"/>
-      <w:r>
-        <w:t xml:space="preserve"> nama dan NIM </w:t>
-      </w:r>
-      <w:proofErr w:type="spellStart"/>
-      <w:r>
-        <w:t>pengguna</w:t>
-      </w:r>
-      <w:proofErr w:type="spellEnd"/>
+        <w:t>Status Bar menampilkan nama dan NIM pengguna</w:t>
+      </w:r>
     </w:p>
     <w:p>
       <w:pPr>
@@ -639,47 +281,7 @@
         <w:ind w:left="1134" w:hanging="425"/>
       </w:pPr>
       <w:r>
-        <w:t xml:space="preserve">Input data </w:t>
-      </w:r>
-      <w:proofErr w:type="spellStart"/>
-      <w:r>
-        <w:t>laporan</w:t>
-      </w:r>
-      <w:proofErr w:type="spellEnd"/>
-      <w:r>
-        <w:t xml:space="preserve"> (</w:t>
-      </w:r>
-      <w:proofErr w:type="spellStart"/>
-      <w:r>
-        <w:t>judul</w:t>
-      </w:r>
-      <w:proofErr w:type="spellEnd"/>
-      <w:r>
-        <w:t xml:space="preserve">, </w:t>
-      </w:r>
-      <w:proofErr w:type="spellStart"/>
-      <w:r>
-        <w:t>kategori</w:t>
-      </w:r>
-      <w:proofErr w:type="spellEnd"/>
-      <w:r>
-        <w:t xml:space="preserve">, </w:t>
-      </w:r>
-      <w:proofErr w:type="spellStart"/>
-      <w:r>
-        <w:t>tanggal</w:t>
-      </w:r>
-      <w:proofErr w:type="spellEnd"/>
-      <w:r>
-        <w:t xml:space="preserve">, status, </w:t>
-      </w:r>
-      <w:proofErr w:type="spellStart"/>
-      <w:r>
-        <w:t>keterangan</w:t>
-      </w:r>
-      <w:proofErr w:type="spellEnd"/>
-      <w:r>
-        <w:t>, link)</w:t>
+        <w:t>Input data laporan (judul, kategori, tanggal, status, keterangan, link)</w:t>
       </w:r>
     </w:p>
     <w:p>
@@ -691,27 +293,9 @@
         </w:numPr>
         <w:ind w:left="1134" w:hanging="425"/>
       </w:pPr>
-      <w:proofErr w:type="spellStart"/>
-      <w:r>
-        <w:t>Tampilan</w:t>
-      </w:r>
-      <w:proofErr w:type="spellEnd"/>
-      <w:r>
-        <w:t xml:space="preserve"> </w:t>
-      </w:r>
-      <w:proofErr w:type="spellStart"/>
-      <w:r>
-        <w:t>tabel</w:t>
-      </w:r>
-      <w:proofErr w:type="spellEnd"/>
-      <w:r>
-        <w:t xml:space="preserve"> daftar </w:t>
-      </w:r>
-      <w:proofErr w:type="spellStart"/>
-      <w:r>
-        <w:t>laporan</w:t>
-      </w:r>
-      <w:proofErr w:type="spellEnd"/>
+      <w:r>
+        <w:t>Tampilan tabel daftar laporan</w:t>
+      </w:r>
     </w:p>
     <w:p>
       <w:pPr>
@@ -722,19 +306,9 @@
         </w:numPr>
         <w:ind w:left="1134" w:hanging="425"/>
       </w:pPr>
-      <w:proofErr w:type="spellStart"/>
-      <w:r>
-        <w:t>Tambah</w:t>
-      </w:r>
-      <w:proofErr w:type="spellEnd"/>
-      <w:r>
-        <w:t xml:space="preserve"> dan hapus data </w:t>
-      </w:r>
-      <w:proofErr w:type="spellStart"/>
-      <w:r>
-        <w:t>laporan</w:t>
-      </w:r>
-      <w:proofErr w:type="spellEnd"/>
+      <w:r>
+        <w:t>Tambah dan hapus data laporan</w:t>
+      </w:r>
     </w:p>
     <w:p>
       <w:pPr>
@@ -745,21 +319,8 @@
         </w:numPr>
         <w:ind w:left="1134" w:hanging="425"/>
       </w:pPr>
-      <w:proofErr w:type="spellStart"/>
-      <w:r>
-        <w:t>Ekspor</w:t>
-      </w:r>
-      <w:proofErr w:type="spellEnd"/>
-      <w:r>
-        <w:t xml:space="preserve"> data </w:t>
-      </w:r>
-      <w:proofErr w:type="spellStart"/>
-      <w:r>
-        <w:t>ke</w:t>
-      </w:r>
-      <w:proofErr w:type="spellEnd"/>
-      <w:r>
-        <w:t xml:space="preserve"> format PDF</w:t>
+      <w:r>
+        <w:t>Ekspor data ke format PDF</w:t>
       </w:r>
     </w:p>
     <w:p>
@@ -771,29 +332,8 @@
         </w:numPr>
         <w:ind w:left="1134" w:hanging="425"/>
       </w:pPr>
-      <w:proofErr w:type="spellStart"/>
-      <w:r>
-        <w:t>Tampilan</w:t>
-      </w:r>
-      <w:proofErr w:type="spellEnd"/>
-      <w:r>
-        <w:t xml:space="preserve"> </w:t>
-      </w:r>
-      <w:proofErr w:type="spellStart"/>
-      <w:r>
-        <w:t>dirancang</w:t>
-      </w:r>
-      <w:proofErr w:type="spellEnd"/>
-      <w:r>
-        <w:t xml:space="preserve"> </w:t>
-      </w:r>
-      <w:proofErr w:type="spellStart"/>
-      <w:r>
-        <w:t>menggunakan</w:t>
-      </w:r>
-      <w:proofErr w:type="spellEnd"/>
-      <w:r>
-        <w:t xml:space="preserve"> Qt Designer</w:t>
+      <w:r>
+        <w:t>Tampilan dirancang menggunakan Qt Designer</w:t>
       </w:r>
     </w:p>
     <w:p>
@@ -814,17 +354,8 @@
           <w:b/>
           <w:bCs/>
         </w:rPr>
-        <w:t xml:space="preserve">Langkah – Langkah </w:t>
-      </w:r>
-      <w:proofErr w:type="spellStart"/>
-      <w:r>
-        <w:rPr>
-          <w:b/>
-          <w:bCs/>
-        </w:rPr>
-        <w:t>Pengembangan</w:t>
-      </w:r>
-      <w:proofErr w:type="spellEnd"/>
+        <w:t>Langkah – Langkah Pengembangan</w:t>
+      </w:r>
     </w:p>
     <w:p>
       <w:pPr>
@@ -835,55 +366,9 @@
         </w:numPr>
         <w:ind w:left="1134" w:hanging="425"/>
       </w:pPr>
-      <w:proofErr w:type="spellStart"/>
-      <w:r>
-        <w:t>Membuat</w:t>
-      </w:r>
-      <w:proofErr w:type="spellEnd"/>
-      <w:r>
-        <w:t xml:space="preserve"> </w:t>
-      </w:r>
-      <w:proofErr w:type="spellStart"/>
-      <w:r>
-        <w:t>desain</w:t>
-      </w:r>
-      <w:proofErr w:type="spellEnd"/>
-      <w:r>
-        <w:t xml:space="preserve"> </w:t>
-      </w:r>
-      <w:proofErr w:type="spellStart"/>
-      <w:r>
-        <w:t>antarmuka</w:t>
-      </w:r>
-      <w:proofErr w:type="spellEnd"/>
-      <w:r>
-        <w:t xml:space="preserve"> </w:t>
-      </w:r>
-      <w:proofErr w:type="spellStart"/>
-      <w:r>
-        <w:t>menggunakan</w:t>
-      </w:r>
-      <w:proofErr w:type="spellEnd"/>
-      <w:r>
-        <w:t xml:space="preserve"> Qt Designer dan </w:t>
-      </w:r>
-      <w:proofErr w:type="spellStart"/>
-      <w:r>
-        <w:t>menyimpannya</w:t>
-      </w:r>
-      <w:proofErr w:type="spellEnd"/>
-      <w:r>
-        <w:t xml:space="preserve"> </w:t>
-      </w:r>
-      <w:proofErr w:type="spellStart"/>
-      <w:r>
-        <w:t>dalam</w:t>
-      </w:r>
-      <w:proofErr w:type="spellEnd"/>
-      <w:r>
-        <w:t xml:space="preserve"> </w:t>
-      </w:r>
-      <w:proofErr w:type="spellStart"/>
+      <w:r>
+        <w:t xml:space="preserve">Membuat desain antarmuka menggunakan Qt Designer dan menyimpannya dalam </w:t>
+      </w:r>
       <w:r>
         <w:rPr>
           <w:rStyle w:val="HTMLCode"/>
@@ -891,7 +376,6 @@
         </w:rPr>
         <w:t>report.ui</w:t>
       </w:r>
-      <w:proofErr w:type="spellEnd"/>
       <w:r>
         <w:t>.</w:t>
       </w:r>
@@ -905,21 +389,8 @@
         </w:numPr>
         <w:ind w:left="1134" w:hanging="425"/>
       </w:pPr>
-      <w:proofErr w:type="spellStart"/>
-      <w:r>
-        <w:t>Menghubungkan</w:t>
-      </w:r>
-      <w:proofErr w:type="spellEnd"/>
-      <w:r>
-        <w:t xml:space="preserve"> file UI </w:t>
-      </w:r>
-      <w:proofErr w:type="spellStart"/>
-      <w:r>
-        <w:t>ke</w:t>
-      </w:r>
-      <w:proofErr w:type="spellEnd"/>
-      <w:r>
-        <w:t xml:space="preserve"> </w:t>
+      <w:r>
+        <w:t xml:space="preserve">Menghubungkan file UI ke </w:t>
       </w:r>
       <w:r>
         <w:rPr>
@@ -929,51 +400,26 @@
         <w:t>main.py</w:t>
       </w:r>
       <w:r>
-        <w:t xml:space="preserve"> </w:t>
-      </w:r>
-      <w:proofErr w:type="spellStart"/>
-      <w:r>
-        <w:t>dengan</w:t>
-      </w:r>
-      <w:proofErr w:type="spellEnd"/>
-      <w:r>
-        <w:t xml:space="preserve"> </w:t>
-      </w:r>
-      <w:proofErr w:type="spellStart"/>
+        <w:t xml:space="preserve"> dengan </w:t>
+      </w:r>
       <w:proofErr w:type="gramStart"/>
       <w:r>
         <w:rPr>
           <w:rStyle w:val="HTMLCode"/>
           <w:rFonts w:eastAsiaTheme="majorEastAsia"/>
         </w:rPr>
-        <w:t>loadUi</w:t>
-      </w:r>
-      <w:proofErr w:type="spellEnd"/>
+        <w:t>loadUi(</w:t>
+      </w:r>
+      <w:proofErr w:type="gramEnd"/>
       <w:r>
         <w:rPr>
           <w:rStyle w:val="HTMLCode"/>
           <w:rFonts w:eastAsiaTheme="majorEastAsia"/>
         </w:rPr>
-        <w:t>(</w:t>
-      </w:r>
-      <w:proofErr w:type="gramEnd"/>
-      <w:r>
-        <w:rPr>
-          <w:rStyle w:val="HTMLCode"/>
-          <w:rFonts w:eastAsiaTheme="majorEastAsia"/>
-        </w:rPr>
         <w:t>)</w:t>
       </w:r>
       <w:r>
-        <w:t xml:space="preserve"> </w:t>
-      </w:r>
-      <w:proofErr w:type="spellStart"/>
-      <w:r>
-        <w:t>dari</w:t>
-      </w:r>
-      <w:proofErr w:type="spellEnd"/>
-      <w:r>
-        <w:t xml:space="preserve"> </w:t>
+        <w:t xml:space="preserve"> dari </w:t>
       </w:r>
       <w:r>
         <w:rPr>
@@ -995,37 +441,8 @@
         </w:numPr>
         <w:ind w:left="1134" w:hanging="425"/>
       </w:pPr>
-      <w:proofErr w:type="spellStart"/>
-      <w:r>
-        <w:t>Membuat</w:t>
-      </w:r>
-      <w:proofErr w:type="spellEnd"/>
-      <w:r>
-        <w:t xml:space="preserve"> </w:t>
-      </w:r>
-      <w:proofErr w:type="spellStart"/>
-      <w:r>
-        <w:t>koneksi</w:t>
-      </w:r>
-      <w:proofErr w:type="spellEnd"/>
-      <w:r>
-        <w:t xml:space="preserve"> SQLite </w:t>
-      </w:r>
-      <w:proofErr w:type="spellStart"/>
-      <w:r>
-        <w:t>dengan</w:t>
-      </w:r>
-      <w:proofErr w:type="spellEnd"/>
-      <w:r>
-        <w:t xml:space="preserve"> </w:t>
-      </w:r>
-      <w:proofErr w:type="spellStart"/>
-      <w:r>
-        <w:t>tabel</w:t>
-      </w:r>
-      <w:proofErr w:type="spellEnd"/>
-      <w:r>
-        <w:t xml:space="preserve"> </w:t>
+      <w:r>
+        <w:t xml:space="preserve">Membuat koneksi SQLite dengan tabel </w:t>
       </w:r>
       <w:r>
         <w:rPr>
@@ -1035,31 +452,7 @@
         <w:t>reports</w:t>
       </w:r>
       <w:r>
-        <w:t xml:space="preserve"> yang </w:t>
-      </w:r>
-      <w:proofErr w:type="spellStart"/>
-      <w:r>
-        <w:t>terdiri</w:t>
-      </w:r>
-      <w:proofErr w:type="spellEnd"/>
-      <w:r>
-        <w:t xml:space="preserve"> </w:t>
-      </w:r>
-      <w:proofErr w:type="spellStart"/>
-      <w:r>
-        <w:t>dari</w:t>
-      </w:r>
-      <w:proofErr w:type="spellEnd"/>
-      <w:r>
-        <w:t xml:space="preserve"> 6 </w:t>
-      </w:r>
-      <w:proofErr w:type="spellStart"/>
-      <w:r>
-        <w:t>kolom</w:t>
-      </w:r>
-      <w:proofErr w:type="spellEnd"/>
-      <w:r>
-        <w:t>.</w:t>
+        <w:t xml:space="preserve"> yang terdiri dari 6 kolom.</w:t>
       </w:r>
     </w:p>
     <w:p>
@@ -1071,45 +464,8 @@
         </w:numPr>
         <w:ind w:left="1134" w:hanging="425"/>
       </w:pPr>
-      <w:proofErr w:type="spellStart"/>
-      <w:r>
-        <w:t>Mengimplementasikan</w:t>
-      </w:r>
-      <w:proofErr w:type="spellEnd"/>
-      <w:r>
-        <w:t xml:space="preserve"> </w:t>
-      </w:r>
-      <w:proofErr w:type="spellStart"/>
-      <w:r>
-        <w:t>fungsi</w:t>
-      </w:r>
-      <w:proofErr w:type="spellEnd"/>
-      <w:r>
-        <w:t xml:space="preserve"> </w:t>
-      </w:r>
-      <w:proofErr w:type="spellStart"/>
-      <w:r>
-        <w:t>tambah</w:t>
-      </w:r>
-      <w:proofErr w:type="spellEnd"/>
-      <w:r>
-        <w:t xml:space="preserve">, hapus, </w:t>
-      </w:r>
-      <w:proofErr w:type="spellStart"/>
-      <w:r>
-        <w:t>tampilkan</w:t>
-      </w:r>
-      <w:proofErr w:type="spellEnd"/>
-      <w:r>
-        <w:t xml:space="preserve">, dan </w:t>
-      </w:r>
-      <w:proofErr w:type="spellStart"/>
-      <w:r>
-        <w:t>ekspor</w:t>
-      </w:r>
-      <w:proofErr w:type="spellEnd"/>
-      <w:r>
-        <w:t xml:space="preserve"> PDF.</w:t>
+      <w:r>
+        <w:t>Mengimplementasikan fungsi tambah, hapus, tampilkan, dan ekspor PDF.</w:t>
       </w:r>
     </w:p>
     <w:p>
@@ -1121,13 +477,8 @@
         </w:numPr>
         <w:ind w:left="1134" w:hanging="425"/>
       </w:pPr>
-      <w:proofErr w:type="spellStart"/>
-      <w:r>
-        <w:t>Menambahkan</w:t>
-      </w:r>
-      <w:proofErr w:type="spellEnd"/>
-      <w:r>
-        <w:t xml:space="preserve"> menu bar dan status bar.</w:t>
+      <w:r>
+        <w:t>Menambahkan menu bar dan status bar.</w:t>
       </w:r>
     </w:p>
     <w:p>
@@ -1139,61 +490,8 @@
         </w:numPr>
         <w:ind w:left="1134" w:hanging="425"/>
       </w:pPr>
-      <w:proofErr w:type="spellStart"/>
-      <w:r>
-        <w:t>Mengatur</w:t>
-      </w:r>
-      <w:proofErr w:type="spellEnd"/>
-      <w:r>
-        <w:t xml:space="preserve"> </w:t>
-      </w:r>
-      <w:proofErr w:type="spellStart"/>
-      <w:r>
-        <w:t>tampilan</w:t>
-      </w:r>
-      <w:proofErr w:type="spellEnd"/>
-      <w:r>
-        <w:t xml:space="preserve"> </w:t>
-      </w:r>
-      <w:proofErr w:type="spellStart"/>
-      <w:r>
-        <w:t>tombol</w:t>
-      </w:r>
-      <w:proofErr w:type="spellEnd"/>
-      <w:r>
-        <w:t xml:space="preserve"> dan </w:t>
-      </w:r>
-      <w:proofErr w:type="spellStart"/>
-      <w:r>
-        <w:t>tabel</w:t>
-      </w:r>
-      <w:proofErr w:type="spellEnd"/>
-      <w:r>
-        <w:t xml:space="preserve"> </w:t>
-      </w:r>
-      <w:proofErr w:type="spellStart"/>
-      <w:r>
-        <w:t>dengan</w:t>
-      </w:r>
-      <w:proofErr w:type="spellEnd"/>
-      <w:r>
-        <w:t xml:space="preserve"> </w:t>
-      </w:r>
-      <w:proofErr w:type="spellStart"/>
-      <w:r>
-        <w:t>StyleSheet</w:t>
-      </w:r>
-      <w:proofErr w:type="spellEnd"/>
-      <w:r>
-        <w:t xml:space="preserve"> </w:t>
-      </w:r>
-      <w:proofErr w:type="spellStart"/>
-      <w:r>
-        <w:t>sederhana</w:t>
-      </w:r>
-      <w:proofErr w:type="spellEnd"/>
-      <w:r>
-        <w:t>.</w:t>
+      <w:r>
+        <w:t>Mengatur tampilan tombol dan tabel dengan StyleSheet sederhana.</w:t>
       </w:r>
     </w:p>
     <w:p>
@@ -1209,37 +507,12 @@
           <w:bCs/>
         </w:rPr>
       </w:pPr>
-      <w:proofErr w:type="spellStart"/>
-      <w:r>
-        <w:rPr>
-          <w:b/>
-          <w:bCs/>
-        </w:rPr>
-        <w:t>Penjelasan</w:t>
-      </w:r>
-      <w:proofErr w:type="spellEnd"/>
-      <w:r>
-        <w:rPr>
-          <w:b/>
-          <w:bCs/>
-        </w:rPr>
-        <w:t xml:space="preserve"> </w:t>
-      </w:r>
-      <w:proofErr w:type="spellStart"/>
-      <w:r>
-        <w:rPr>
-          <w:b/>
-          <w:bCs/>
-        </w:rPr>
-        <w:t>Fungsi</w:t>
-      </w:r>
-      <w:proofErr w:type="spellEnd"/>
-      <w:r>
-        <w:rPr>
-          <w:b/>
-          <w:bCs/>
-        </w:rPr>
-        <w:t xml:space="preserve"> Utama</w:t>
+      <w:r>
+        <w:rPr>
+          <w:b/>
+          <w:bCs/>
+        </w:rPr>
+        <w:t>Penjelasan Fungsi Utama</w:t>
       </w:r>
     </w:p>
     <w:p>
@@ -1251,29 +524,20 @@
         </w:numPr>
         <w:ind w:left="1134" w:hanging="447"/>
       </w:pPr>
-      <w:proofErr w:type="spellStart"/>
       <w:proofErr w:type="gramStart"/>
       <w:r>
         <w:rPr>
           <w:rStyle w:val="HTMLCode"/>
           <w:rFonts w:eastAsiaTheme="majorEastAsia"/>
         </w:rPr>
-        <w:t>loadUi</w:t>
-      </w:r>
-      <w:proofErr w:type="spellEnd"/>
+        <w:t>loadUi(</w:t>
+      </w:r>
+      <w:proofErr w:type="gramEnd"/>
       <w:r>
         <w:rPr>
           <w:rStyle w:val="HTMLCode"/>
           <w:rFonts w:eastAsiaTheme="majorEastAsia"/>
         </w:rPr>
-        <w:t>(</w:t>
-      </w:r>
-      <w:proofErr w:type="gramEnd"/>
-      <w:r>
-        <w:rPr>
-          <w:rStyle w:val="HTMLCode"/>
-          <w:rFonts w:eastAsiaTheme="majorEastAsia"/>
-        </w:rPr>
         <w:t>)</w:t>
       </w:r>
       <w:r>
@@ -1283,31 +547,7 @@
         <w:t>=</w:t>
       </w:r>
       <w:r>
-        <w:t xml:space="preserve"> </w:t>
-      </w:r>
-      <w:proofErr w:type="spellStart"/>
-      <w:r>
-        <w:t>Memuat</w:t>
-      </w:r>
-      <w:proofErr w:type="spellEnd"/>
-      <w:r>
-        <w:t xml:space="preserve"> </w:t>
-      </w:r>
-      <w:proofErr w:type="spellStart"/>
-      <w:r>
-        <w:t>antarmuka</w:t>
-      </w:r>
-      <w:proofErr w:type="spellEnd"/>
-      <w:r>
-        <w:t xml:space="preserve"> </w:t>
-      </w:r>
-      <w:proofErr w:type="spellStart"/>
-      <w:r>
-        <w:t>dari</w:t>
-      </w:r>
-      <w:proofErr w:type="spellEnd"/>
-      <w:r>
-        <w:t xml:space="preserve"> Qt Designer.</w:t>
+        <w:t xml:space="preserve"> Memuat antarmuka dari Qt Designer.</w:t>
       </w:r>
     </w:p>
     <w:p>
@@ -1319,29 +559,20 @@
         </w:numPr>
         <w:ind w:left="1134" w:hanging="447"/>
       </w:pPr>
-      <w:proofErr w:type="spellStart"/>
       <w:proofErr w:type="gramStart"/>
       <w:r>
         <w:rPr>
           <w:rStyle w:val="HTMLCode"/>
           <w:rFonts w:eastAsiaTheme="majorEastAsia"/>
         </w:rPr>
-        <w:t>koneksiDatabase</w:t>
-      </w:r>
-      <w:proofErr w:type="spellEnd"/>
+        <w:t>koneksiDatabase(</w:t>
+      </w:r>
+      <w:proofErr w:type="gramEnd"/>
       <w:r>
         <w:rPr>
           <w:rStyle w:val="HTMLCode"/>
           <w:rFonts w:eastAsiaTheme="majorEastAsia"/>
         </w:rPr>
-        <w:t>(</w:t>
-      </w:r>
-      <w:proofErr w:type="gramEnd"/>
-      <w:r>
-        <w:rPr>
-          <w:rStyle w:val="HTMLCode"/>
-          <w:rFonts w:eastAsiaTheme="majorEastAsia"/>
-        </w:rPr>
         <w:t>)</w:t>
       </w:r>
       <w:r>
@@ -1351,31 +582,7 @@
         <w:t>=</w:t>
       </w:r>
       <w:r>
-        <w:t xml:space="preserve"> </w:t>
-      </w:r>
-      <w:proofErr w:type="spellStart"/>
-      <w:r>
-        <w:t>Membuat</w:t>
-      </w:r>
-      <w:proofErr w:type="spellEnd"/>
-      <w:r>
-        <w:t xml:space="preserve"> </w:t>
-      </w:r>
-      <w:proofErr w:type="spellStart"/>
-      <w:r>
-        <w:t>koneksi</w:t>
-      </w:r>
-      <w:proofErr w:type="spellEnd"/>
-      <w:r>
-        <w:t xml:space="preserve"> dan </w:t>
-      </w:r>
-      <w:proofErr w:type="spellStart"/>
-      <w:r>
-        <w:t>tabel</w:t>
-      </w:r>
-      <w:proofErr w:type="spellEnd"/>
-      <w:r>
-        <w:t xml:space="preserve"> SQLite.</w:t>
+        <w:t xml:space="preserve"> Membuat koneksi dan tabel SQLite.</w:t>
       </w:r>
     </w:p>
     <w:p>
@@ -1387,75 +594,40 @@
         </w:numPr>
         <w:ind w:left="1134" w:hanging="447"/>
       </w:pPr>
-      <w:proofErr w:type="spellStart"/>
       <w:proofErr w:type="gramStart"/>
       <w:r>
         <w:rPr>
           <w:rStyle w:val="HTMLCode"/>
           <w:rFonts w:eastAsiaTheme="majorEastAsia"/>
         </w:rPr>
-        <w:t>loadData</w:t>
-      </w:r>
-      <w:proofErr w:type="spellEnd"/>
+        <w:t>loadData(</w:t>
+      </w:r>
+      <w:proofErr w:type="gramEnd"/>
       <w:r>
         <w:rPr>
           <w:rStyle w:val="HTMLCode"/>
           <w:rFonts w:eastAsiaTheme="majorEastAsia"/>
         </w:rPr>
-        <w:t>(</w:t>
-      </w:r>
-      <w:proofErr w:type="gramEnd"/>
+        <w:t>)</w:t>
+      </w:r>
+      <w:r>
+        <w:t xml:space="preserve"> </w:t>
+      </w:r>
+      <w:r>
+        <w:t>=</w:t>
+      </w:r>
+      <w:r>
+        <w:t xml:space="preserve"> Mengisi </w:t>
+      </w:r>
       <w:r>
         <w:rPr>
           <w:rStyle w:val="HTMLCode"/>
           <w:rFonts w:eastAsiaTheme="majorEastAsia"/>
         </w:rPr>
-        <w:t>)</w:t>
-      </w:r>
-      <w:r>
-        <w:t xml:space="preserve"> </w:t>
-      </w:r>
-      <w:r>
-        <w:t>=</w:t>
-      </w:r>
-      <w:r>
-        <w:t xml:space="preserve"> </w:t>
-      </w:r>
-      <w:proofErr w:type="spellStart"/>
-      <w:r>
-        <w:t>Mengisi</w:t>
-      </w:r>
-      <w:proofErr w:type="spellEnd"/>
-      <w:r>
-        <w:t xml:space="preserve"> </w:t>
-      </w:r>
-      <w:proofErr w:type="spellStart"/>
-      <w:r>
-        <w:rPr>
-          <w:rStyle w:val="HTMLCode"/>
-          <w:rFonts w:eastAsiaTheme="majorEastAsia"/>
-        </w:rPr>
         <w:t>QTableWidget</w:t>
       </w:r>
-      <w:proofErr w:type="spellEnd"/>
-      <w:r>
-        <w:t xml:space="preserve"> </w:t>
-      </w:r>
-      <w:proofErr w:type="spellStart"/>
-      <w:r>
-        <w:t>dengan</w:t>
-      </w:r>
-      <w:proofErr w:type="spellEnd"/>
-      <w:r>
-        <w:t xml:space="preserve"> data </w:t>
-      </w:r>
-      <w:proofErr w:type="spellStart"/>
-      <w:r>
-        <w:t>dari</w:t>
-      </w:r>
-      <w:proofErr w:type="spellEnd"/>
-      <w:r>
-        <w:t xml:space="preserve"> database.</w:t>
+      <w:r>
+        <w:t xml:space="preserve"> dengan data dari database.</w:t>
       </w:r>
     </w:p>
     <w:p>
@@ -1467,29 +639,20 @@
         </w:numPr>
         <w:ind w:left="1134" w:hanging="447"/>
       </w:pPr>
-      <w:proofErr w:type="spellStart"/>
       <w:proofErr w:type="gramStart"/>
       <w:r>
         <w:rPr>
           <w:rStyle w:val="HTMLCode"/>
           <w:rFonts w:eastAsiaTheme="majorEastAsia"/>
         </w:rPr>
-        <w:t>tambahData</w:t>
-      </w:r>
-      <w:proofErr w:type="spellEnd"/>
+        <w:t>tambahData(</w:t>
+      </w:r>
+      <w:proofErr w:type="gramEnd"/>
       <w:r>
         <w:rPr>
           <w:rStyle w:val="HTMLCode"/>
           <w:rFonts w:eastAsiaTheme="majorEastAsia"/>
         </w:rPr>
-        <w:t>(</w:t>
-      </w:r>
-      <w:proofErr w:type="gramEnd"/>
-      <w:r>
-        <w:rPr>
-          <w:rStyle w:val="HTMLCode"/>
-          <w:rFonts w:eastAsiaTheme="majorEastAsia"/>
-        </w:rPr>
         <w:t>)</w:t>
       </w:r>
       <w:r>
@@ -1499,31 +662,7 @@
         <w:t>=</w:t>
       </w:r>
       <w:r>
-        <w:t xml:space="preserve"> </w:t>
-      </w:r>
-      <w:proofErr w:type="spellStart"/>
-      <w:r>
-        <w:t>Menyimpan</w:t>
-      </w:r>
-      <w:proofErr w:type="spellEnd"/>
-      <w:r>
-        <w:t xml:space="preserve"> input </w:t>
-      </w:r>
-      <w:proofErr w:type="spellStart"/>
-      <w:r>
-        <w:t>pengguna</w:t>
-      </w:r>
-      <w:proofErr w:type="spellEnd"/>
-      <w:r>
-        <w:t xml:space="preserve"> </w:t>
-      </w:r>
-      <w:proofErr w:type="spellStart"/>
-      <w:r>
-        <w:t>ke</w:t>
-      </w:r>
-      <w:proofErr w:type="spellEnd"/>
-      <w:r>
-        <w:t xml:space="preserve"> database.</w:t>
+        <w:t xml:space="preserve"> Menyimpan input pengguna ke database.</w:t>
       </w:r>
     </w:p>
     <w:p>
@@ -1535,29 +674,20 @@
         </w:numPr>
         <w:ind w:left="1134" w:hanging="447"/>
       </w:pPr>
-      <w:proofErr w:type="spellStart"/>
       <w:proofErr w:type="gramStart"/>
       <w:r>
         <w:rPr>
           <w:rStyle w:val="HTMLCode"/>
           <w:rFonts w:eastAsiaTheme="majorEastAsia"/>
         </w:rPr>
-        <w:t>hapusData</w:t>
-      </w:r>
-      <w:proofErr w:type="spellEnd"/>
+        <w:t>hapusData(</w:t>
+      </w:r>
+      <w:proofErr w:type="gramEnd"/>
       <w:r>
         <w:rPr>
           <w:rStyle w:val="HTMLCode"/>
           <w:rFonts w:eastAsiaTheme="majorEastAsia"/>
         </w:rPr>
-        <w:t>(</w:t>
-      </w:r>
-      <w:proofErr w:type="gramEnd"/>
-      <w:r>
-        <w:rPr>
-          <w:rStyle w:val="HTMLCode"/>
-          <w:rFonts w:eastAsiaTheme="majorEastAsia"/>
-        </w:rPr>
         <w:t>)</w:t>
       </w:r>
       <w:r>
@@ -1567,39 +697,7 @@
         <w:t>=</w:t>
       </w:r>
       <w:r>
-        <w:t xml:space="preserve"> </w:t>
-      </w:r>
-      <w:proofErr w:type="spellStart"/>
-      <w:r>
-        <w:t>Menghapus</w:t>
-      </w:r>
-      <w:proofErr w:type="spellEnd"/>
-      <w:r>
-        <w:t xml:space="preserve"> data </w:t>
-      </w:r>
-      <w:proofErr w:type="spellStart"/>
-      <w:r>
-        <w:t>terpilih</w:t>
-      </w:r>
-      <w:proofErr w:type="spellEnd"/>
-      <w:r>
-        <w:t xml:space="preserve"> </w:t>
-      </w:r>
-      <w:proofErr w:type="spellStart"/>
-      <w:r>
-        <w:t>dari</w:t>
-      </w:r>
-      <w:proofErr w:type="spellEnd"/>
-      <w:r>
-        <w:t xml:space="preserve"> </w:t>
-      </w:r>
-      <w:proofErr w:type="spellStart"/>
-      <w:r>
-        <w:t>tabel</w:t>
-      </w:r>
-      <w:proofErr w:type="spellEnd"/>
-      <w:r>
-        <w:t xml:space="preserve"> dan database.</w:t>
+        <w:t xml:space="preserve"> Menghapus data terpilih dari tabel dan database.</w:t>
       </w:r>
     </w:p>
     <w:p>
@@ -1611,81 +709,38 @@
         </w:numPr>
         <w:ind w:left="1134" w:hanging="447"/>
       </w:pPr>
-      <w:proofErr w:type="spellStart"/>
       <w:proofErr w:type="gramStart"/>
       <w:r>
         <w:rPr>
           <w:rStyle w:val="HTMLCode"/>
           <w:rFonts w:eastAsiaTheme="majorEastAsia"/>
         </w:rPr>
-        <w:t>eksporPDF</w:t>
-      </w:r>
-      <w:proofErr w:type="spellEnd"/>
+        <w:t>eksporPDF(</w:t>
+      </w:r>
+      <w:proofErr w:type="gramEnd"/>
       <w:r>
         <w:rPr>
           <w:rStyle w:val="HTMLCode"/>
           <w:rFonts w:eastAsiaTheme="majorEastAsia"/>
         </w:rPr>
-        <w:t>(</w:t>
-      </w:r>
-      <w:proofErr w:type="gramEnd"/>
+        <w:t>)</w:t>
+      </w:r>
+      <w:r>
+        <w:t xml:space="preserve"> </w:t>
+      </w:r>
+      <w:r>
+        <w:t>=</w:t>
+      </w:r>
+      <w:r>
+        <w:t xml:space="preserve"> Mengekspor seluruh data ke file PDF menggunakan </w:t>
+      </w:r>
       <w:r>
         <w:rPr>
           <w:rStyle w:val="HTMLCode"/>
           <w:rFonts w:eastAsiaTheme="majorEastAsia"/>
         </w:rPr>
-        <w:t>)</w:t>
-      </w:r>
-      <w:r>
-        <w:t xml:space="preserve"> </w:t>
-      </w:r>
-      <w:r>
-        <w:t>=</w:t>
-      </w:r>
-      <w:r>
-        <w:t xml:space="preserve"> </w:t>
-      </w:r>
-      <w:proofErr w:type="spellStart"/>
-      <w:r>
-        <w:t>Mengekspor</w:t>
-      </w:r>
-      <w:proofErr w:type="spellEnd"/>
-      <w:r>
-        <w:t xml:space="preserve"> </w:t>
-      </w:r>
-      <w:proofErr w:type="spellStart"/>
-      <w:r>
-        <w:t>seluruh</w:t>
-      </w:r>
-      <w:proofErr w:type="spellEnd"/>
-      <w:r>
-        <w:t xml:space="preserve"> data </w:t>
-      </w:r>
-      <w:proofErr w:type="spellStart"/>
-      <w:r>
-        <w:t>ke</w:t>
-      </w:r>
-      <w:proofErr w:type="spellEnd"/>
-      <w:r>
-        <w:t xml:space="preserve"> file PDF </w:t>
-      </w:r>
-      <w:proofErr w:type="spellStart"/>
-      <w:r>
-        <w:t>menggunakan</w:t>
-      </w:r>
-      <w:proofErr w:type="spellEnd"/>
-      <w:r>
-        <w:t xml:space="preserve"> </w:t>
-      </w:r>
-      <w:proofErr w:type="spellStart"/>
-      <w:r>
-        <w:rPr>
-          <w:rStyle w:val="HTMLCode"/>
-          <w:rFonts w:eastAsiaTheme="majorEastAsia"/>
-        </w:rPr>
         <w:t>reportlab</w:t>
       </w:r>
-      <w:proofErr w:type="spellEnd"/>
       <w:r>
         <w:t>.</w:t>
       </w:r>
@@ -1699,29 +754,20 @@
         </w:numPr>
         <w:ind w:left="1134" w:hanging="447"/>
       </w:pPr>
-      <w:proofErr w:type="spellStart"/>
       <w:proofErr w:type="gramStart"/>
       <w:r>
         <w:rPr>
           <w:rStyle w:val="HTMLCode"/>
           <w:rFonts w:eastAsiaTheme="majorEastAsia"/>
         </w:rPr>
-        <w:t>tentang</w:t>
-      </w:r>
-      <w:proofErr w:type="spellEnd"/>
+        <w:t>tentang(</w:t>
+      </w:r>
+      <w:proofErr w:type="gramEnd"/>
       <w:r>
         <w:rPr>
           <w:rStyle w:val="HTMLCode"/>
           <w:rFonts w:eastAsiaTheme="majorEastAsia"/>
         </w:rPr>
-        <w:t>(</w:t>
-      </w:r>
-      <w:proofErr w:type="gramEnd"/>
-      <w:r>
-        <w:rPr>
-          <w:rStyle w:val="HTMLCode"/>
-          <w:rFonts w:eastAsiaTheme="majorEastAsia"/>
-        </w:rPr>
         <w:t>)</w:t>
       </w:r>
       <w:r>
@@ -1731,39 +777,7 @@
         <w:t>=</w:t>
       </w:r>
       <w:r>
-        <w:t xml:space="preserve"> </w:t>
-      </w:r>
-      <w:proofErr w:type="spellStart"/>
-      <w:r>
-        <w:t>Menampilkan</w:t>
-      </w:r>
-      <w:proofErr w:type="spellEnd"/>
-      <w:r>
-        <w:t xml:space="preserve"> </w:t>
-      </w:r>
-      <w:proofErr w:type="spellStart"/>
-      <w:r>
-        <w:t>informasi</w:t>
-      </w:r>
-      <w:proofErr w:type="spellEnd"/>
-      <w:r>
-        <w:t xml:space="preserve"> </w:t>
-      </w:r>
-      <w:proofErr w:type="spellStart"/>
-      <w:r>
-        <w:t>tentang</w:t>
-      </w:r>
-      <w:proofErr w:type="spellEnd"/>
-      <w:r>
-        <w:t xml:space="preserve"> </w:t>
-      </w:r>
-      <w:proofErr w:type="spellStart"/>
-      <w:r>
-        <w:t>aplikasi</w:t>
-      </w:r>
-      <w:proofErr w:type="spellEnd"/>
-      <w:r>
-        <w:t xml:space="preserve"> pada menu Help.</w:t>
+        <w:t xml:space="preserve"> Menampilkan informasi tentang aplikasi pada menu Help.</w:t>
       </w:r>
     </w:p>
     <w:p>
@@ -1778,21 +792,12 @@
           <w:bCs/>
         </w:rPr>
       </w:pPr>
-      <w:proofErr w:type="spellStart"/>
-      <w:r>
-        <w:rPr>
-          <w:b/>
-          <w:bCs/>
-        </w:rPr>
-        <w:t>Tampilan</w:t>
-      </w:r>
-      <w:proofErr w:type="spellEnd"/>
-      <w:r>
-        <w:rPr>
-          <w:b/>
-          <w:bCs/>
-        </w:rPr>
-        <w:t xml:space="preserve"> Aplikasi</w:t>
+      <w:r>
+        <w:rPr>
+          <w:b/>
+          <w:bCs/>
+        </w:rPr>
+        <w:t>Tampilan Aplikasi</w:t>
       </w:r>
     </w:p>
     <w:p>
@@ -1851,245 +856,122 @@
         <w:pStyle w:val="ListParagraph"/>
         <w:numPr>
           <w:ilvl w:val="0"/>
-          <w:numId w:val="1"/>
+          <w:numId w:val="8"/>
         </w:numPr>
-        <w:rPr>
-          <w:b/>
-          <w:bCs/>
-        </w:rPr>
-      </w:pPr>
-      <w:r>
-        <w:rPr>
-          <w:b/>
-          <w:bCs/>
-        </w:rPr>
+      </w:pPr>
+      <w:r>
         <w:lastRenderedPageBreak/>
-        <w:t xml:space="preserve">Kesimpulan </w:t>
+        <w:t>Revisi</w:t>
       </w:r>
     </w:p>
     <w:p>
       <w:pPr>
         <w:pStyle w:val="ListParagraph"/>
-        <w:jc w:val="both"/>
-      </w:pPr>
-      <w:proofErr w:type="spellStart"/>
-      <w:r>
-        <w:t>Aplikasi</w:t>
-      </w:r>
-      <w:proofErr w:type="spellEnd"/>
-      <w:r>
-        <w:t xml:space="preserve"> </w:t>
-      </w:r>
-      <w:proofErr w:type="spellStart"/>
-      <w:r>
-        <w:t>ini</w:t>
-      </w:r>
-      <w:proofErr w:type="spellEnd"/>
-      <w:r>
-        <w:t xml:space="preserve"> </w:t>
-      </w:r>
-      <w:proofErr w:type="spellStart"/>
-      <w:r>
-        <w:t>berhasil</w:t>
-      </w:r>
-      <w:proofErr w:type="spellEnd"/>
-      <w:r>
-        <w:t xml:space="preserve"> </w:t>
-      </w:r>
-      <w:proofErr w:type="spellStart"/>
-      <w:r>
-        <w:t>mengimplementasikan</w:t>
-      </w:r>
-      <w:proofErr w:type="spellEnd"/>
-      <w:r>
-        <w:t xml:space="preserve"> </w:t>
-      </w:r>
-      <w:proofErr w:type="spellStart"/>
-      <w:r>
-        <w:t>seluruh</w:t>
-      </w:r>
-      <w:proofErr w:type="spellEnd"/>
-      <w:r>
-        <w:t xml:space="preserve"> </w:t>
-      </w:r>
-      <w:proofErr w:type="spellStart"/>
-      <w:r>
-        <w:t>fitur</w:t>
-      </w:r>
-      <w:proofErr w:type="spellEnd"/>
-      <w:r>
-        <w:t xml:space="preserve"> </w:t>
-      </w:r>
-      <w:proofErr w:type="spellStart"/>
-      <w:r>
-        <w:t>wajib</w:t>
-      </w:r>
-      <w:proofErr w:type="spellEnd"/>
-      <w:r>
-        <w:t xml:space="preserve"> </w:t>
-      </w:r>
-      <w:proofErr w:type="spellStart"/>
-      <w:r>
-        <w:t>sesuai</w:t>
-      </w:r>
-      <w:proofErr w:type="spellEnd"/>
-      <w:r>
-        <w:t xml:space="preserve"> </w:t>
-      </w:r>
-      <w:proofErr w:type="spellStart"/>
-      <w:r>
-        <w:t>dengan</w:t>
-      </w:r>
-      <w:proofErr w:type="spellEnd"/>
-      <w:r>
-        <w:t xml:space="preserve"> </w:t>
-      </w:r>
-      <w:proofErr w:type="spellStart"/>
-      <w:r>
-        <w:t>instruksi</w:t>
-      </w:r>
-      <w:proofErr w:type="spellEnd"/>
-      <w:r>
-        <w:t xml:space="preserve"> </w:t>
-      </w:r>
-      <w:proofErr w:type="spellStart"/>
-      <w:r>
-        <w:t>tugas</w:t>
-      </w:r>
-      <w:proofErr w:type="spellEnd"/>
-      <w:r>
-        <w:t xml:space="preserve"> </w:t>
-      </w:r>
-      <w:proofErr w:type="spellStart"/>
-      <w:r>
-        <w:t>akhir</w:t>
-      </w:r>
-      <w:proofErr w:type="spellEnd"/>
-      <w:r>
-        <w:t xml:space="preserve">, </w:t>
-      </w:r>
-      <w:proofErr w:type="spellStart"/>
-      <w:r>
-        <w:t>serta</w:t>
-      </w:r>
-      <w:proofErr w:type="spellEnd"/>
-      <w:r>
-        <w:t xml:space="preserve"> </w:t>
-      </w:r>
-      <w:proofErr w:type="spellStart"/>
-      <w:r>
-        <w:t>menggunakan</w:t>
-      </w:r>
-      <w:proofErr w:type="spellEnd"/>
-      <w:r>
-        <w:t xml:space="preserve"> </w:t>
-      </w:r>
-      <w:proofErr w:type="spellStart"/>
-      <w:r>
-        <w:t>pendekatan</w:t>
-      </w:r>
-      <w:proofErr w:type="spellEnd"/>
-      <w:r>
-        <w:t xml:space="preserve"> </w:t>
-      </w:r>
-      <w:proofErr w:type="spellStart"/>
-      <w:r>
-        <w:t>desain</w:t>
-      </w:r>
-      <w:proofErr w:type="spellEnd"/>
-      <w:r>
-        <w:t xml:space="preserve"> dan database yang </w:t>
-      </w:r>
-      <w:proofErr w:type="spellStart"/>
-      <w:r>
-        <w:t>sesuai</w:t>
-      </w:r>
-      <w:proofErr w:type="spellEnd"/>
-      <w:r>
-        <w:t xml:space="preserve">. </w:t>
-      </w:r>
-      <w:proofErr w:type="spellStart"/>
-      <w:r>
-        <w:t>Semoga</w:t>
-      </w:r>
-      <w:proofErr w:type="spellEnd"/>
-      <w:r>
-        <w:t xml:space="preserve"> </w:t>
-      </w:r>
-      <w:proofErr w:type="spellStart"/>
-      <w:r>
-        <w:t>aplikasi</w:t>
-      </w:r>
-      <w:proofErr w:type="spellEnd"/>
-      <w:r>
-        <w:t xml:space="preserve"> </w:t>
-      </w:r>
-      <w:proofErr w:type="spellStart"/>
-      <w:r>
-        <w:t>tersebut</w:t>
-      </w:r>
-      <w:proofErr w:type="spellEnd"/>
-      <w:r>
-        <w:t xml:space="preserve"> </w:t>
-      </w:r>
-      <w:proofErr w:type="spellStart"/>
-      <w:r>
-        <w:t>berguna</w:t>
-      </w:r>
-      <w:proofErr w:type="spellEnd"/>
-      <w:r>
-        <w:t xml:space="preserve"> </w:t>
-      </w:r>
-      <w:proofErr w:type="spellStart"/>
-      <w:r>
-        <w:t>untuk</w:t>
-      </w:r>
-      <w:proofErr w:type="spellEnd"/>
-      <w:r>
-        <w:t xml:space="preserve"> </w:t>
-      </w:r>
-      <w:proofErr w:type="spellStart"/>
-      <w:r>
-        <w:t>melaporkan</w:t>
-      </w:r>
-      <w:proofErr w:type="spellEnd"/>
-      <w:r>
-        <w:t xml:space="preserve"> </w:t>
-      </w:r>
-      <w:proofErr w:type="spellStart"/>
-      <w:r>
-        <w:t>konten</w:t>
-      </w:r>
-      <w:proofErr w:type="spellEnd"/>
-      <w:r>
-        <w:t xml:space="preserve"> </w:t>
-      </w:r>
-      <w:proofErr w:type="spellStart"/>
-      <w:r>
-        <w:t>negatif</w:t>
-      </w:r>
-      <w:proofErr w:type="spellEnd"/>
-      <w:r>
-        <w:t xml:space="preserve"> yang </w:t>
-      </w:r>
-      <w:proofErr w:type="spellStart"/>
-      <w:r>
-        <w:t>ada</w:t>
-      </w:r>
-      <w:proofErr w:type="spellEnd"/>
-      <w:r>
-        <w:t xml:space="preserve"> pada social media.</w:t>
+        <w:rPr>
+          <w:b/>
+          <w:bCs/>
+        </w:rPr>
+      </w:pPr>
+      <w:r>
+        <w:rPr>
+          <w:b/>
+          <w:bCs/>
+        </w:rPr>
+        <w:drawing>
+          <wp:inline distT="0" distB="0" distL="0" distR="0" wp14:anchorId="6136A7A2" wp14:editId="766A1C54">
+            <wp:extent cx="2504725" cy="1752237"/>
+            <wp:effectExtent l="0" t="0" r="0" b="635"/>
+            <wp:docPr id="293093431" name="Picture 1"/>
+            <wp:cNvGraphicFramePr>
+              <a:graphicFrameLocks xmlns:a="http://schemas.openxmlformats.org/drawingml/2006/main" noChangeAspect="1"/>
+            </wp:cNvGraphicFramePr>
+            <a:graphic xmlns:a="http://schemas.openxmlformats.org/drawingml/2006/main">
+              <a:graphicData uri="http://schemas.openxmlformats.org/drawingml/2006/picture">
+                <pic:pic xmlns:pic="http://schemas.openxmlformats.org/drawingml/2006/picture">
+                  <pic:nvPicPr>
+                    <pic:cNvPr id="293093431" name=""/>
+                    <pic:cNvPicPr/>
+                  </pic:nvPicPr>
+                  <pic:blipFill>
+                    <a:blip r:embed="rId7"/>
+                    <a:stretch>
+                      <a:fillRect/>
+                    </a:stretch>
+                  </pic:blipFill>
+                  <pic:spPr>
+                    <a:xfrm>
+                      <a:off x="0" y="0"/>
+                      <a:ext cx="2513659" cy="1758487"/>
+                    </a:xfrm>
+                    <a:prstGeom prst="rect">
+                      <a:avLst/>
+                    </a:prstGeom>
+                  </pic:spPr>
+                </pic:pic>
+              </a:graphicData>
+            </a:graphic>
+          </wp:inline>
+        </w:drawing>
       </w:r>
     </w:p>
     <w:p>
       <w:pPr>
         <w:pStyle w:val="ListParagraph"/>
-        <w:jc w:val="both"/>
-        <w:rPr>
-          <w:b/>
-          <w:bCs/>
-        </w:rPr>
-      </w:pPr>
+        <w:rPr>
+          <w:b/>
+          <w:bCs/>
+        </w:rPr>
+      </w:pPr>
+    </w:p>
+    <w:p>
+      <w:pPr>
+        <w:pStyle w:val="ListParagraph"/>
+        <w:rPr>
+          <w:b/>
+          <w:bCs/>
+        </w:rPr>
+      </w:pPr>
+      <w:r>
+        <w:rPr>
+          <w:b/>
+          <w:bCs/>
+        </w:rPr>
+        <w:drawing>
+          <wp:inline distT="0" distB="0" distL="0" distR="0" wp14:anchorId="1D2C81B2" wp14:editId="2984F898">
+            <wp:extent cx="2511458" cy="1737360"/>
+            <wp:effectExtent l="0" t="0" r="3175" b="0"/>
+            <wp:docPr id="1527548866" name="Picture 1"/>
+            <wp:cNvGraphicFramePr>
+              <a:graphicFrameLocks xmlns:a="http://schemas.openxmlformats.org/drawingml/2006/main" noChangeAspect="1"/>
+            </wp:cNvGraphicFramePr>
+            <a:graphic xmlns:a="http://schemas.openxmlformats.org/drawingml/2006/main">
+              <a:graphicData uri="http://schemas.openxmlformats.org/drawingml/2006/picture">
+                <pic:pic xmlns:pic="http://schemas.openxmlformats.org/drawingml/2006/picture">
+                  <pic:nvPicPr>
+                    <pic:cNvPr id="1527548866" name=""/>
+                    <pic:cNvPicPr/>
+                  </pic:nvPicPr>
+                  <pic:blipFill>
+                    <a:blip r:embed="rId8"/>
+                    <a:stretch>
+                      <a:fillRect/>
+                    </a:stretch>
+                  </pic:blipFill>
+                  <pic:spPr>
+                    <a:xfrm>
+                      <a:off x="0" y="0"/>
+                      <a:ext cx="2514810" cy="1739679"/>
+                    </a:xfrm>
+                    <a:prstGeom prst="rect">
+                      <a:avLst/>
+                    </a:prstGeom>
+                  </pic:spPr>
+                </pic:pic>
+              </a:graphicData>
+            </a:graphic>
+          </wp:inline>
+        </w:drawing>
+      </w:r>
     </w:p>
     <w:p>
       <w:pPr>
@@ -2108,27 +990,60 @@
           <w:b/>
           <w:bCs/>
         </w:rPr>
-        <w:t xml:space="preserve">Link </w:t>
-      </w:r>
-      <w:proofErr w:type="spellStart"/>
-      <w:r>
-        <w:rPr>
-          <w:b/>
-          <w:bCs/>
-        </w:rPr>
-        <w:t>Github</w:t>
-      </w:r>
-      <w:proofErr w:type="spellEnd"/>
+        <w:t xml:space="preserve">Kesimpulan </w:t>
+      </w:r>
     </w:p>
     <w:p>
       <w:pPr>
         <w:pStyle w:val="ListParagraph"/>
-        <w:rPr>
-          <w:b/>
-          <w:bCs/>
-        </w:rPr>
-      </w:pPr>
-      <w:hyperlink r:id="rId7" w:history="1">
+        <w:jc w:val="both"/>
+      </w:pPr>
+      <w:r>
+        <w:t xml:space="preserve">Aplikasi ini berhasil mengimplementasikan seluruh fitur wajib sesuai dengan instruksi tugas akhir, serta menggunakan pendekatan desain dan database yang sesuai. </w:t>
+      </w:r>
+      <w:r>
+        <w:t>Semoga aplikasi tersebut berguna untuk melaporkan konten negatif yang ada pada social media.</w:t>
+      </w:r>
+    </w:p>
+    <w:p>
+      <w:pPr>
+        <w:pStyle w:val="ListParagraph"/>
+        <w:jc w:val="both"/>
+        <w:rPr>
+          <w:b/>
+          <w:bCs/>
+        </w:rPr>
+      </w:pPr>
+    </w:p>
+    <w:p>
+      <w:pPr>
+        <w:pStyle w:val="ListParagraph"/>
+        <w:numPr>
+          <w:ilvl w:val="0"/>
+          <w:numId w:val="1"/>
+        </w:numPr>
+        <w:rPr>
+          <w:b/>
+          <w:bCs/>
+        </w:rPr>
+      </w:pPr>
+      <w:r>
+        <w:rPr>
+          <w:b/>
+          <w:bCs/>
+        </w:rPr>
+        <w:t>Link Github</w:t>
+      </w:r>
+    </w:p>
+    <w:p>
+      <w:pPr>
+        <w:pStyle w:val="ListParagraph"/>
+        <w:rPr>
+          <w:b/>
+          <w:bCs/>
+        </w:rPr>
+      </w:pPr>
+      <w:hyperlink r:id="rId9" w:history="1">
         <w:r>
           <w:rPr>
             <w:rStyle w:val="Hyperlink"/>
@@ -2830,6 +1745,119 @@
     </w:lvl>
   </w:abstractNum>
   <w:abstractNum w:abstractNumId="6" w15:restartNumberingAfterBreak="0">
+    <w:nsid w:val="788E224A"/>
+    <w:multiLevelType w:val="hybridMultilevel"/>
+    <w:tmpl w:val="4AB8C8EA"/>
+    <w:lvl w:ilvl="0" w:tplc="04090001">
+      <w:start w:val="1"/>
+      <w:numFmt w:val="bullet"/>
+      <w:lvlText w:val=""/>
+      <w:lvlJc w:val="left"/>
+      <w:pPr>
+        <w:ind w:left="1440" w:hanging="360"/>
+      </w:pPr>
+      <w:rPr>
+        <w:rFonts w:ascii="Symbol" w:hAnsi="Symbol" w:hint="default"/>
+      </w:rPr>
+    </w:lvl>
+    <w:lvl w:ilvl="1" w:tplc="04090003" w:tentative="1">
+      <w:start w:val="1"/>
+      <w:numFmt w:val="bullet"/>
+      <w:lvlText w:val="o"/>
+      <w:lvlJc w:val="left"/>
+      <w:pPr>
+        <w:ind w:left="2160" w:hanging="360"/>
+      </w:pPr>
+      <w:rPr>
+        <w:rFonts w:ascii="Courier New" w:hAnsi="Courier New" w:cs="Courier New" w:hint="default"/>
+      </w:rPr>
+    </w:lvl>
+    <w:lvl w:ilvl="2" w:tplc="04090005" w:tentative="1">
+      <w:start w:val="1"/>
+      <w:numFmt w:val="bullet"/>
+      <w:lvlText w:val=""/>
+      <w:lvlJc w:val="left"/>
+      <w:pPr>
+        <w:ind w:left="2880" w:hanging="360"/>
+      </w:pPr>
+      <w:rPr>
+        <w:rFonts w:ascii="Wingdings" w:hAnsi="Wingdings" w:hint="default"/>
+      </w:rPr>
+    </w:lvl>
+    <w:lvl w:ilvl="3" w:tplc="04090001" w:tentative="1">
+      <w:start w:val="1"/>
+      <w:numFmt w:val="bullet"/>
+      <w:lvlText w:val=""/>
+      <w:lvlJc w:val="left"/>
+      <w:pPr>
+        <w:ind w:left="3600" w:hanging="360"/>
+      </w:pPr>
+      <w:rPr>
+        <w:rFonts w:ascii="Symbol" w:hAnsi="Symbol" w:hint="default"/>
+      </w:rPr>
+    </w:lvl>
+    <w:lvl w:ilvl="4" w:tplc="04090003" w:tentative="1">
+      <w:start w:val="1"/>
+      <w:numFmt w:val="bullet"/>
+      <w:lvlText w:val="o"/>
+      <w:lvlJc w:val="left"/>
+      <w:pPr>
+        <w:ind w:left="4320" w:hanging="360"/>
+      </w:pPr>
+      <w:rPr>
+        <w:rFonts w:ascii="Courier New" w:hAnsi="Courier New" w:cs="Courier New" w:hint="default"/>
+      </w:rPr>
+    </w:lvl>
+    <w:lvl w:ilvl="5" w:tplc="04090005" w:tentative="1">
+      <w:start w:val="1"/>
+      <w:numFmt w:val="bullet"/>
+      <w:lvlText w:val=""/>
+      <w:lvlJc w:val="left"/>
+      <w:pPr>
+        <w:ind w:left="5040" w:hanging="360"/>
+      </w:pPr>
+      <w:rPr>
+        <w:rFonts w:ascii="Wingdings" w:hAnsi="Wingdings" w:hint="default"/>
+      </w:rPr>
+    </w:lvl>
+    <w:lvl w:ilvl="6" w:tplc="04090001" w:tentative="1">
+      <w:start w:val="1"/>
+      <w:numFmt w:val="bullet"/>
+      <w:lvlText w:val=""/>
+      <w:lvlJc w:val="left"/>
+      <w:pPr>
+        <w:ind w:left="5760" w:hanging="360"/>
+      </w:pPr>
+      <w:rPr>
+        <w:rFonts w:ascii="Symbol" w:hAnsi="Symbol" w:hint="default"/>
+      </w:rPr>
+    </w:lvl>
+    <w:lvl w:ilvl="7" w:tplc="04090003" w:tentative="1">
+      <w:start w:val="1"/>
+      <w:numFmt w:val="bullet"/>
+      <w:lvlText w:val="o"/>
+      <w:lvlJc w:val="left"/>
+      <w:pPr>
+        <w:ind w:left="6480" w:hanging="360"/>
+      </w:pPr>
+      <w:rPr>
+        <w:rFonts w:ascii="Courier New" w:hAnsi="Courier New" w:cs="Courier New" w:hint="default"/>
+      </w:rPr>
+    </w:lvl>
+    <w:lvl w:ilvl="8" w:tplc="04090005" w:tentative="1">
+      <w:start w:val="1"/>
+      <w:numFmt w:val="bullet"/>
+      <w:lvlText w:val=""/>
+      <w:lvlJc w:val="left"/>
+      <w:pPr>
+        <w:ind w:left="7200" w:hanging="360"/>
+      </w:pPr>
+      <w:rPr>
+        <w:rFonts w:ascii="Wingdings" w:hAnsi="Wingdings" w:hint="default"/>
+      </w:rPr>
+    </w:lvl>
+  </w:abstractNum>
+  <w:abstractNum w:abstractNumId="7" w15:restartNumberingAfterBreak="0">
     <w:nsid w:val="7CFF07E6"/>
     <w:multiLevelType w:val="hybridMultilevel"/>
     <w:tmpl w:val="809A1C4A"/>
@@ -2922,7 +1950,7 @@
     <w:abstractNumId w:val="5"/>
   </w:num>
   <w:num w:numId="3" w16cid:durableId="733429900">
-    <w:abstractNumId w:val="6"/>
+    <w:abstractNumId w:val="7"/>
   </w:num>
   <w:num w:numId="4" w16cid:durableId="744378865">
     <w:abstractNumId w:val="3"/>
@@ -2935,6 +1963,9 @@
   </w:num>
   <w:num w:numId="7" w16cid:durableId="2045330276">
     <w:abstractNumId w:val="0"/>
+  </w:num>
+  <w:num w:numId="8" w16cid:durableId="314145626">
+    <w:abstractNumId w:val="6"/>
   </w:num>
 </w:numbering>
 </file>
@@ -3542,6 +2573,7 @@
   <w:style w:type="character" w:default="1" w:styleId="DefaultParagraphFont">
     <w:name w:val="Default Paragraph Font"/>
     <w:uiPriority w:val="1"/>
+    <w:semiHidden/>
     <w:unhideWhenUsed/>
   </w:style>
   <w:style w:type="table" w:default="1" w:styleId="TableNormal">

</xml_diff>